<commit_message>
mise à jour du rapport et journal
</commit_message>
<xml_diff>
--- a/Journal de bord.docx
+++ b/Journal de bord.docx
@@ -22,14 +22,26 @@
         <w:tblLook w:val="04A0" w:firstRow="1" w:lastRow="0" w:firstColumn="1" w:lastColumn="0" w:noHBand="0" w:noVBand="1"/>
       </w:tblPr>
       <w:tblGrid>
-        <w:gridCol w:w="3144"/>
-        <w:gridCol w:w="2959"/>
-        <w:gridCol w:w="2959"/>
+        <w:gridCol w:w="1696"/>
+        <w:gridCol w:w="1272"/>
+        <w:gridCol w:w="2596"/>
+        <w:gridCol w:w="1701"/>
+        <w:gridCol w:w="1797"/>
       </w:tblGrid>
       <w:tr>
         <w:tc>
           <w:tcPr>
-            <w:tcW w:w="3144" w:type="dxa"/>
+            <w:tcW w:w="1696" w:type="dxa"/>
+          </w:tcPr>
+          <w:p>
+            <w:r>
+              <w:t>Semaines</w:t>
+            </w:r>
+          </w:p>
+        </w:tc>
+        <w:tc>
+          <w:tcPr>
+            <w:tcW w:w="1272" w:type="dxa"/>
           </w:tcPr>
           <w:p>
             <w:r>
@@ -39,7 +51,7 @@
         </w:tc>
         <w:tc>
           <w:tcPr>
-            <w:tcW w:w="2959" w:type="dxa"/>
+            <w:tcW w:w="2596" w:type="dxa"/>
           </w:tcPr>
           <w:p>
             <w:r>
@@ -49,7 +61,17 @@
         </w:tc>
         <w:tc>
           <w:tcPr>
-            <w:tcW w:w="2959" w:type="dxa"/>
+            <w:tcW w:w="1701" w:type="dxa"/>
+          </w:tcPr>
+          <w:p>
+            <w:r>
+              <w:t>Objectif de la semaine</w:t>
+            </w:r>
+          </w:p>
+        </w:tc>
+        <w:tc>
+          <w:tcPr>
+            <w:tcW w:w="1797" w:type="dxa"/>
           </w:tcPr>
           <w:p>
             <w:r>
@@ -61,27 +83,47 @@
       <w:tr>
         <w:tc>
           <w:tcPr>
-            <w:tcW w:w="3144" w:type="dxa"/>
-          </w:tcPr>
-          <w:p>
-            <w:r>
-              <w:t>04-10-2016</w:t>
-            </w:r>
-          </w:p>
-        </w:tc>
-        <w:tc>
-          <w:tcPr>
-            <w:tcW w:w="2959" w:type="dxa"/>
-          </w:tcPr>
-          <w:p>
-            <w:r>
-              <w:t>Installation de choregraphe et familiarisation avec l’outil</w:t>
-            </w:r>
-          </w:p>
-        </w:tc>
-        <w:tc>
-          <w:tcPr>
-            <w:tcW w:w="2959" w:type="dxa"/>
+            <w:tcW w:w="1696" w:type="dxa"/>
+            <w:shd w:val="clear" w:color="auto" w:fill="C00000"/>
+          </w:tcPr>
+          <w:p>
+            <w:r>
+              <w:t>SEMAINE 1 : apprentissage</w:t>
+            </w:r>
+          </w:p>
+        </w:tc>
+        <w:tc>
+          <w:tcPr>
+            <w:tcW w:w="1272" w:type="dxa"/>
+            <w:shd w:val="clear" w:color="auto" w:fill="C00000"/>
+          </w:tcPr>
+          <w:p>
+            <w:bookmarkStart w:id="0" w:name="_GoBack"/>
+            <w:bookmarkEnd w:id="0"/>
+          </w:p>
+        </w:tc>
+        <w:tc>
+          <w:tcPr>
+            <w:tcW w:w="2596" w:type="dxa"/>
+            <w:shd w:val="clear" w:color="auto" w:fill="C00000"/>
+          </w:tcPr>
+          <w:p/>
+        </w:tc>
+        <w:tc>
+          <w:tcPr>
+            <w:tcW w:w="1701" w:type="dxa"/>
+            <w:shd w:val="clear" w:color="auto" w:fill="C00000"/>
+          </w:tcPr>
+          <w:p>
+            <w:r>
+              <w:t>se familiariser avec les outils et explorer les différentes fonctionnalités offertes avec le robot.</w:t>
+            </w:r>
+          </w:p>
+        </w:tc>
+        <w:tc>
+          <w:tcPr>
+            <w:tcW w:w="1797" w:type="dxa"/>
+            <w:shd w:val="clear" w:color="auto" w:fill="C00000"/>
           </w:tcPr>
           <w:p>
             <w:r>
@@ -93,29 +135,39 @@
       <w:tr>
         <w:tc>
           <w:tcPr>
-            <w:tcW w:w="3144" w:type="dxa"/>
-          </w:tcPr>
-          <w:p>
-            <w:r>
-              <w:t>06-10-2016</w:t>
-            </w:r>
-          </w:p>
-        </w:tc>
-        <w:tc>
-          <w:tcPr>
-            <w:tcW w:w="2959" w:type="dxa"/>
-          </w:tcPr>
-          <w:p>
-            <w:r>
-              <w:t>Exploration des fonctionnalités du robot avec le simulateur(choregraphe) au moyens de séries de tests</w:t>
-            </w:r>
-            <w:bookmarkStart w:id="0" w:name="_GoBack"/>
-            <w:bookmarkEnd w:id="0"/>
-          </w:p>
-        </w:tc>
-        <w:tc>
-          <w:tcPr>
-            <w:tcW w:w="2959" w:type="dxa"/>
+            <w:tcW w:w="1696" w:type="dxa"/>
+          </w:tcPr>
+          <w:p/>
+        </w:tc>
+        <w:tc>
+          <w:tcPr>
+            <w:tcW w:w="1272" w:type="dxa"/>
+          </w:tcPr>
+          <w:p>
+            <w:r>
+              <w:t>04-10-2016</w:t>
+            </w:r>
+          </w:p>
+        </w:tc>
+        <w:tc>
+          <w:tcPr>
+            <w:tcW w:w="2596" w:type="dxa"/>
+          </w:tcPr>
+          <w:p>
+            <w:r>
+              <w:t>Installation de choregraphe et familiarisation avec l’outil</w:t>
+            </w:r>
+          </w:p>
+        </w:tc>
+        <w:tc>
+          <w:tcPr>
+            <w:tcW w:w="1701" w:type="dxa"/>
+          </w:tcPr>
+          <w:p/>
+        </w:tc>
+        <w:tc>
+          <w:tcPr>
+            <w:tcW w:w="1797" w:type="dxa"/>
           </w:tcPr>
           <w:p/>
         </w:tc>
@@ -123,19 +175,39 @@
       <w:tr>
         <w:tc>
           <w:tcPr>
-            <w:tcW w:w="3144" w:type="dxa"/>
-          </w:tcPr>
-          <w:p/>
-        </w:tc>
-        <w:tc>
-          <w:tcPr>
-            <w:tcW w:w="2959" w:type="dxa"/>
-          </w:tcPr>
-          <w:p/>
-        </w:tc>
-        <w:tc>
-          <w:tcPr>
-            <w:tcW w:w="2959" w:type="dxa"/>
+            <w:tcW w:w="1696" w:type="dxa"/>
+          </w:tcPr>
+          <w:p/>
+        </w:tc>
+        <w:tc>
+          <w:tcPr>
+            <w:tcW w:w="1272" w:type="dxa"/>
+          </w:tcPr>
+          <w:p>
+            <w:r>
+              <w:t>06-10-2016</w:t>
+            </w:r>
+          </w:p>
+        </w:tc>
+        <w:tc>
+          <w:tcPr>
+            <w:tcW w:w="2596" w:type="dxa"/>
+          </w:tcPr>
+          <w:p>
+            <w:r>
+              <w:t>Exploration des fonctionnalités du robot avec le simulateur(choregraphe) au moyens de séries de tests</w:t>
+            </w:r>
+          </w:p>
+        </w:tc>
+        <w:tc>
+          <w:tcPr>
+            <w:tcW w:w="1701" w:type="dxa"/>
+          </w:tcPr>
+          <w:p/>
+        </w:tc>
+        <w:tc>
+          <w:tcPr>
+            <w:tcW w:w="1797" w:type="dxa"/>
           </w:tcPr>
           <w:p/>
         </w:tc>
@@ -143,19 +215,86 @@
       <w:tr>
         <w:tc>
           <w:tcPr>
-            <w:tcW w:w="3144" w:type="dxa"/>
-          </w:tcPr>
-          <w:p/>
-        </w:tc>
-        <w:tc>
-          <w:tcPr>
-            <w:tcW w:w="2959" w:type="dxa"/>
-          </w:tcPr>
-          <w:p/>
-        </w:tc>
-        <w:tc>
-          <w:tcPr>
-            <w:tcW w:w="2959" w:type="dxa"/>
+            <w:tcW w:w="1696" w:type="dxa"/>
+          </w:tcPr>
+          <w:p/>
+        </w:tc>
+        <w:tc>
+          <w:tcPr>
+            <w:tcW w:w="1272" w:type="dxa"/>
+          </w:tcPr>
+          <w:p>
+            <w:r>
+              <w:t>07-10-2016</w:t>
+            </w:r>
+          </w:p>
+        </w:tc>
+        <w:tc>
+          <w:tcPr>
+            <w:tcW w:w="2596" w:type="dxa"/>
+          </w:tcPr>
+          <w:p>
+            <w:r>
+              <w:t>-Tests des fonctionnalités avec Nao et Chroregraphe.</w:t>
+            </w:r>
+          </w:p>
+          <w:p/>
+        </w:tc>
+        <w:tc>
+          <w:tcPr>
+            <w:tcW w:w="1701" w:type="dxa"/>
+          </w:tcPr>
+          <w:p/>
+        </w:tc>
+        <w:tc>
+          <w:tcPr>
+            <w:tcW w:w="1797" w:type="dxa"/>
+          </w:tcPr>
+          <w:p/>
+          <w:p/>
+        </w:tc>
+      </w:tr>
+      <w:tr>
+        <w:tc>
+          <w:tcPr>
+            <w:tcW w:w="1696" w:type="dxa"/>
+            <w:shd w:val="clear" w:color="auto" w:fill="C00000"/>
+          </w:tcPr>
+          <w:p>
+            <w:r>
+              <w:t>SEMAINE 2 : apprentissage 2</w:t>
+            </w:r>
+          </w:p>
+        </w:tc>
+        <w:tc>
+          <w:tcPr>
+            <w:tcW w:w="1272" w:type="dxa"/>
+            <w:shd w:val="clear" w:color="auto" w:fill="C00000"/>
+          </w:tcPr>
+          <w:p/>
+        </w:tc>
+        <w:tc>
+          <w:tcPr>
+            <w:tcW w:w="2596" w:type="dxa"/>
+            <w:shd w:val="clear" w:color="auto" w:fill="C00000"/>
+          </w:tcPr>
+          <w:p/>
+        </w:tc>
+        <w:tc>
+          <w:tcPr>
+            <w:tcW w:w="1701" w:type="dxa"/>
+            <w:shd w:val="clear" w:color="auto" w:fill="C00000"/>
+          </w:tcPr>
+          <w:p>
+            <w:r>
+              <w:t>-Ecrire et Tester quelques scénarios sur le thème « Les portes ouvertes HEIG-VD »</w:t>
+            </w:r>
+          </w:p>
+        </w:tc>
+        <w:tc>
+          <w:tcPr>
+            <w:tcW w:w="1797" w:type="dxa"/>
+            <w:shd w:val="clear" w:color="auto" w:fill="C00000"/>
           </w:tcPr>
           <w:p/>
         </w:tc>

</xml_diff>

<commit_message>
edition et création de nouveaux comportement dans choregraphe
</commit_message>
<xml_diff>
--- a/Journal de bord.docx
+++ b/Journal de bord.docx
@@ -22,11 +22,11 @@
         <w:tblLook w:val="04A0" w:firstRow="1" w:lastRow="0" w:firstColumn="1" w:lastColumn="0" w:noHBand="0" w:noVBand="1"/>
       </w:tblPr>
       <w:tblGrid>
-        <w:gridCol w:w="1696"/>
-        <w:gridCol w:w="1272"/>
-        <w:gridCol w:w="2596"/>
-        <w:gridCol w:w="1701"/>
-        <w:gridCol w:w="1797"/>
+        <w:gridCol w:w="1564"/>
+        <w:gridCol w:w="1242"/>
+        <w:gridCol w:w="2509"/>
+        <w:gridCol w:w="1616"/>
+        <w:gridCol w:w="2131"/>
       </w:tblGrid>
       <w:tr>
         <w:tc>
@@ -90,6 +90,9 @@
             <w:r>
               <w:t>SEMAINE 1 : apprentissage</w:t>
             </w:r>
+            <w:r>
+              <w:t xml:space="preserve"> 1</w:t>
+            </w:r>
           </w:p>
         </w:tc>
         <w:tc>
@@ -97,206 +100,281 @@
             <w:tcW w:w="1272" w:type="dxa"/>
             <w:shd w:val="clear" w:color="auto" w:fill="C00000"/>
           </w:tcPr>
-          <w:p>
+          <w:p/>
+        </w:tc>
+        <w:tc>
+          <w:tcPr>
+            <w:tcW w:w="2596" w:type="dxa"/>
+            <w:shd w:val="clear" w:color="auto" w:fill="C00000"/>
+          </w:tcPr>
+          <w:p/>
+        </w:tc>
+        <w:tc>
+          <w:tcPr>
+            <w:tcW w:w="1701" w:type="dxa"/>
+            <w:shd w:val="clear" w:color="auto" w:fill="C00000"/>
+          </w:tcPr>
+          <w:p>
+            <w:r>
+              <w:t xml:space="preserve">se familiariser avec les outils et explorer les différentes fonctionnalités </w:t>
+            </w:r>
+            <w:r>
+              <w:t xml:space="preserve">offertes avec </w:t>
+            </w:r>
+            <w:r>
+              <w:t>le robot.</w:t>
+            </w:r>
+          </w:p>
+        </w:tc>
+        <w:tc>
+          <w:tcPr>
+            <w:tcW w:w="1797" w:type="dxa"/>
+            <w:shd w:val="clear" w:color="auto" w:fill="C00000"/>
+          </w:tcPr>
+          <w:p>
+            <w:r>
+              <w:t>Debut du travail de Bachelor</w:t>
+            </w:r>
+          </w:p>
+        </w:tc>
+      </w:tr>
+      <w:tr>
+        <w:tc>
+          <w:tcPr>
+            <w:tcW w:w="1696" w:type="dxa"/>
+          </w:tcPr>
+          <w:p/>
+        </w:tc>
+        <w:tc>
+          <w:tcPr>
+            <w:tcW w:w="1272" w:type="dxa"/>
+          </w:tcPr>
+          <w:p>
+            <w:r>
+              <w:t>04-10-2016</w:t>
+            </w:r>
+          </w:p>
+        </w:tc>
+        <w:tc>
+          <w:tcPr>
+            <w:tcW w:w="2596" w:type="dxa"/>
+          </w:tcPr>
+          <w:p>
+            <w:r>
+              <w:t>Installation de choregraphe et familiarisation avec l’outil</w:t>
+            </w:r>
+          </w:p>
+        </w:tc>
+        <w:tc>
+          <w:tcPr>
+            <w:tcW w:w="1701" w:type="dxa"/>
+          </w:tcPr>
+          <w:p/>
+        </w:tc>
+        <w:tc>
+          <w:tcPr>
+            <w:tcW w:w="1797" w:type="dxa"/>
+          </w:tcPr>
+          <w:p/>
+        </w:tc>
+      </w:tr>
+      <w:tr>
+        <w:tc>
+          <w:tcPr>
+            <w:tcW w:w="1696" w:type="dxa"/>
+          </w:tcPr>
+          <w:p/>
+        </w:tc>
+        <w:tc>
+          <w:tcPr>
+            <w:tcW w:w="1272" w:type="dxa"/>
+          </w:tcPr>
+          <w:p>
+            <w:r>
+              <w:t>06-10-2016</w:t>
+            </w:r>
+          </w:p>
+        </w:tc>
+        <w:tc>
+          <w:tcPr>
+            <w:tcW w:w="2596" w:type="dxa"/>
+          </w:tcPr>
+          <w:p>
+            <w:r>
+              <w:t>Exploration des fonctionnalités du robot avec le simulateur(choregraphe) au moyens de séries de tests</w:t>
+            </w:r>
+          </w:p>
+        </w:tc>
+        <w:tc>
+          <w:tcPr>
+            <w:tcW w:w="1701" w:type="dxa"/>
+          </w:tcPr>
+          <w:p/>
+        </w:tc>
+        <w:tc>
+          <w:tcPr>
+            <w:tcW w:w="1797" w:type="dxa"/>
+          </w:tcPr>
+          <w:p/>
+        </w:tc>
+      </w:tr>
+      <w:tr>
+        <w:tc>
+          <w:tcPr>
+            <w:tcW w:w="1696" w:type="dxa"/>
+          </w:tcPr>
+          <w:p/>
+        </w:tc>
+        <w:tc>
+          <w:tcPr>
+            <w:tcW w:w="1272" w:type="dxa"/>
+          </w:tcPr>
+          <w:p>
+            <w:r>
+              <w:t>07-10-2016</w:t>
+            </w:r>
+          </w:p>
+        </w:tc>
+        <w:tc>
+          <w:tcPr>
+            <w:tcW w:w="2596" w:type="dxa"/>
+          </w:tcPr>
+          <w:p>
+            <w:r>
+              <w:t>-Tests des fonctionnalités avec Nao et Chroregraphe.</w:t>
+            </w:r>
+          </w:p>
+          <w:p/>
+        </w:tc>
+        <w:tc>
+          <w:tcPr>
+            <w:tcW w:w="1701" w:type="dxa"/>
+          </w:tcPr>
+          <w:p/>
+        </w:tc>
+        <w:tc>
+          <w:tcPr>
+            <w:tcW w:w="1797" w:type="dxa"/>
+          </w:tcPr>
+          <w:p/>
+          <w:p/>
+        </w:tc>
+      </w:tr>
+      <w:tr>
+        <w:tc>
+          <w:tcPr>
+            <w:tcW w:w="1696" w:type="dxa"/>
+            <w:shd w:val="clear" w:color="auto" w:fill="C00000"/>
+          </w:tcPr>
+          <w:p>
+            <w:r>
+              <w:t>SEMAINE 2 : apprentissage 2</w:t>
+            </w:r>
+          </w:p>
+        </w:tc>
+        <w:tc>
+          <w:tcPr>
+            <w:tcW w:w="1272" w:type="dxa"/>
+            <w:shd w:val="clear" w:color="auto" w:fill="C00000"/>
+          </w:tcPr>
+          <w:p/>
+        </w:tc>
+        <w:tc>
+          <w:tcPr>
+            <w:tcW w:w="2596" w:type="dxa"/>
+            <w:shd w:val="clear" w:color="auto" w:fill="C00000"/>
+          </w:tcPr>
+          <w:p/>
+        </w:tc>
+        <w:tc>
+          <w:tcPr>
+            <w:tcW w:w="1701" w:type="dxa"/>
+            <w:shd w:val="clear" w:color="auto" w:fill="C00000"/>
+          </w:tcPr>
+          <w:p>
+            <w:r>
+              <w:t>-Ecrire et Tester quelques scénarios sur le thème « Les portes ouvertes HEIG-VD »</w:t>
+            </w:r>
+          </w:p>
+        </w:tc>
+        <w:tc>
+          <w:tcPr>
+            <w:tcW w:w="1797" w:type="dxa"/>
+            <w:shd w:val="clear" w:color="auto" w:fill="C00000"/>
+          </w:tcPr>
+          <w:p/>
+        </w:tc>
+      </w:tr>
+      <w:tr>
+        <w:tc>
+          <w:tcPr>
+            <w:tcW w:w="1696" w:type="dxa"/>
+            <w:shd w:val="clear" w:color="auto" w:fill="auto"/>
+          </w:tcPr>
+          <w:p/>
+        </w:tc>
+        <w:tc>
+          <w:tcPr>
+            <w:tcW w:w="1272" w:type="dxa"/>
+            <w:shd w:val="clear" w:color="auto" w:fill="auto"/>
+          </w:tcPr>
+          <w:p>
+            <w:r>
+              <w:t>11.10.2016</w:t>
+            </w:r>
+          </w:p>
+        </w:tc>
+        <w:tc>
+          <w:tcPr>
+            <w:tcW w:w="2596" w:type="dxa"/>
+            <w:shd w:val="clear" w:color="auto" w:fill="auto"/>
+          </w:tcPr>
+          <w:p>
+            <w:r>
+              <w:t>-Comment modifier les boxes de la librairie dans choregraphe et créer de nouveaux</w:t>
+            </w:r>
+          </w:p>
+          <w:p>
+            <w:r>
+              <w:t>-Etude du code python :comprendre comment le code des boxes est structuré, comprendre le système de modules et d’appelle aux fonctions</w:t>
+            </w:r>
+          </w:p>
+          <w:p>
+            <w:r>
+              <w:t>-Penser deux scénarios</w:t>
+            </w:r>
+          </w:p>
+          <w:p>
+            <w:r>
+              <w:t>-Créer de nouvelles boxes pour éxécuter les comportements des scénarios.</w:t>
+            </w:r>
+          </w:p>
+          <w:p>
+            <w:r>
+              <w:lastRenderedPageBreak/>
+              <w:t>-Tester avec le robot</w:t>
+            </w:r>
+          </w:p>
+        </w:tc>
+        <w:tc>
+          <w:tcPr>
+            <w:tcW w:w="1701" w:type="dxa"/>
+            <w:shd w:val="clear" w:color="auto" w:fill="auto"/>
+          </w:tcPr>
+          <w:p/>
+        </w:tc>
+        <w:tc>
+          <w:tcPr>
+            <w:tcW w:w="1797" w:type="dxa"/>
+            <w:shd w:val="clear" w:color="auto" w:fill="auto"/>
+          </w:tcPr>
+          <w:p>
+            <w:r>
+              <w:t>Problème technique.Impossible de démarrer NAO pour faire les tests.</w:t>
+            </w:r>
             <w:bookmarkStart w:id="0" w:name="_GoBack"/>
             <w:bookmarkEnd w:id="0"/>
           </w:p>
-        </w:tc>
-        <w:tc>
-          <w:tcPr>
-            <w:tcW w:w="2596" w:type="dxa"/>
-            <w:shd w:val="clear" w:color="auto" w:fill="C00000"/>
-          </w:tcPr>
-          <w:p/>
-        </w:tc>
-        <w:tc>
-          <w:tcPr>
-            <w:tcW w:w="1701" w:type="dxa"/>
-            <w:shd w:val="clear" w:color="auto" w:fill="C00000"/>
-          </w:tcPr>
-          <w:p>
-            <w:r>
-              <w:t>se familiariser avec les outils et explorer les différentes fonctionnalités offertes avec le robot.</w:t>
-            </w:r>
-          </w:p>
-        </w:tc>
-        <w:tc>
-          <w:tcPr>
-            <w:tcW w:w="1797" w:type="dxa"/>
-            <w:shd w:val="clear" w:color="auto" w:fill="C00000"/>
-          </w:tcPr>
-          <w:p>
-            <w:r>
-              <w:t>Debut du travail de Bachelor</w:t>
-            </w:r>
-          </w:p>
-        </w:tc>
-      </w:tr>
-      <w:tr>
-        <w:tc>
-          <w:tcPr>
-            <w:tcW w:w="1696" w:type="dxa"/>
-          </w:tcPr>
-          <w:p/>
-        </w:tc>
-        <w:tc>
-          <w:tcPr>
-            <w:tcW w:w="1272" w:type="dxa"/>
-          </w:tcPr>
-          <w:p>
-            <w:r>
-              <w:t>04-10-2016</w:t>
-            </w:r>
-          </w:p>
-        </w:tc>
-        <w:tc>
-          <w:tcPr>
-            <w:tcW w:w="2596" w:type="dxa"/>
-          </w:tcPr>
-          <w:p>
-            <w:r>
-              <w:t>Installation de choregraphe et familiarisation avec l’outil</w:t>
-            </w:r>
-          </w:p>
-        </w:tc>
-        <w:tc>
-          <w:tcPr>
-            <w:tcW w:w="1701" w:type="dxa"/>
-          </w:tcPr>
-          <w:p/>
-        </w:tc>
-        <w:tc>
-          <w:tcPr>
-            <w:tcW w:w="1797" w:type="dxa"/>
-          </w:tcPr>
-          <w:p/>
-        </w:tc>
-      </w:tr>
-      <w:tr>
-        <w:tc>
-          <w:tcPr>
-            <w:tcW w:w="1696" w:type="dxa"/>
-          </w:tcPr>
-          <w:p/>
-        </w:tc>
-        <w:tc>
-          <w:tcPr>
-            <w:tcW w:w="1272" w:type="dxa"/>
-          </w:tcPr>
-          <w:p>
-            <w:r>
-              <w:t>06-10-2016</w:t>
-            </w:r>
-          </w:p>
-        </w:tc>
-        <w:tc>
-          <w:tcPr>
-            <w:tcW w:w="2596" w:type="dxa"/>
-          </w:tcPr>
-          <w:p>
-            <w:r>
-              <w:t>Exploration des fonctionnalités du robot avec le simulateur(choregraphe) au moyens de séries de tests</w:t>
-            </w:r>
-          </w:p>
-        </w:tc>
-        <w:tc>
-          <w:tcPr>
-            <w:tcW w:w="1701" w:type="dxa"/>
-          </w:tcPr>
-          <w:p/>
-        </w:tc>
-        <w:tc>
-          <w:tcPr>
-            <w:tcW w:w="1797" w:type="dxa"/>
-          </w:tcPr>
-          <w:p/>
-        </w:tc>
-      </w:tr>
-      <w:tr>
-        <w:tc>
-          <w:tcPr>
-            <w:tcW w:w="1696" w:type="dxa"/>
-          </w:tcPr>
-          <w:p/>
-        </w:tc>
-        <w:tc>
-          <w:tcPr>
-            <w:tcW w:w="1272" w:type="dxa"/>
-          </w:tcPr>
-          <w:p>
-            <w:r>
-              <w:t>07-10-2016</w:t>
-            </w:r>
-          </w:p>
-        </w:tc>
-        <w:tc>
-          <w:tcPr>
-            <w:tcW w:w="2596" w:type="dxa"/>
-          </w:tcPr>
-          <w:p>
-            <w:r>
-              <w:t>-Tests des fonctionnalités avec Nao et Chroregraphe.</w:t>
-            </w:r>
-          </w:p>
-          <w:p/>
-        </w:tc>
-        <w:tc>
-          <w:tcPr>
-            <w:tcW w:w="1701" w:type="dxa"/>
-          </w:tcPr>
-          <w:p/>
-        </w:tc>
-        <w:tc>
-          <w:tcPr>
-            <w:tcW w:w="1797" w:type="dxa"/>
-          </w:tcPr>
-          <w:p/>
-          <w:p/>
-        </w:tc>
-      </w:tr>
-      <w:tr>
-        <w:tc>
-          <w:tcPr>
-            <w:tcW w:w="1696" w:type="dxa"/>
-            <w:shd w:val="clear" w:color="auto" w:fill="C00000"/>
-          </w:tcPr>
-          <w:p>
-            <w:r>
-              <w:t>SEMAINE 2 : apprentissage 2</w:t>
-            </w:r>
-          </w:p>
-        </w:tc>
-        <w:tc>
-          <w:tcPr>
-            <w:tcW w:w="1272" w:type="dxa"/>
-            <w:shd w:val="clear" w:color="auto" w:fill="C00000"/>
-          </w:tcPr>
-          <w:p/>
-        </w:tc>
-        <w:tc>
-          <w:tcPr>
-            <w:tcW w:w="2596" w:type="dxa"/>
-            <w:shd w:val="clear" w:color="auto" w:fill="C00000"/>
-          </w:tcPr>
-          <w:p/>
-        </w:tc>
-        <w:tc>
-          <w:tcPr>
-            <w:tcW w:w="1701" w:type="dxa"/>
-            <w:shd w:val="clear" w:color="auto" w:fill="C00000"/>
-          </w:tcPr>
-          <w:p>
-            <w:r>
-              <w:t>-Ecrire et Tester quelques scénarios sur le thème « Les portes ouvertes HEIG-VD »</w:t>
-            </w:r>
-          </w:p>
-        </w:tc>
-        <w:tc>
-          <w:tcPr>
-            <w:tcW w:w="1797" w:type="dxa"/>
-            <w:shd w:val="clear" w:color="auto" w:fill="C00000"/>
-          </w:tcPr>
-          <w:p/>
         </w:tc>
       </w:tr>
     </w:tbl>

</xml_diff>

<commit_message>
ajouts de nouvelles boîtes et mise à jour du journal de bord
</commit_message>
<xml_diff>
--- a/Journal de bord.docx
+++ b/Journal de bord.docx
@@ -19,11 +19,384 @@
       <w:tblPr>
         <w:tblStyle w:val="Grilledutableau"/>
         <w:tblW w:w="0" w:type="auto"/>
+        <w:tblLayout w:type="fixed"/>
         <w:tblLook w:val="04A0" w:firstRow="1" w:lastRow="0" w:firstColumn="1" w:lastColumn="0" w:noHBand="0" w:noVBand="1"/>
       </w:tblPr>
       <w:tblGrid>
-        <w:gridCol w:w="1564"/>
-        <w:gridCol w:w="1242"/>
+        <w:gridCol w:w="1838"/>
+        <w:gridCol w:w="1559"/>
+        <w:gridCol w:w="1918"/>
+        <w:gridCol w:w="1616"/>
+        <w:gridCol w:w="2131"/>
+      </w:tblGrid>
+      <w:tr>
+        <w:tc>
+          <w:tcPr>
+            <w:tcW w:w="1838" w:type="dxa"/>
+          </w:tcPr>
+          <w:p>
+            <w:r>
+              <w:t>Semaine</w:t>
+            </w:r>
+          </w:p>
+        </w:tc>
+        <w:tc>
+          <w:tcPr>
+            <w:tcW w:w="1559" w:type="dxa"/>
+          </w:tcPr>
+          <w:p>
+            <w:r>
+              <w:t>Date</w:t>
+            </w:r>
+          </w:p>
+        </w:tc>
+        <w:tc>
+          <w:tcPr>
+            <w:tcW w:w="1918" w:type="dxa"/>
+          </w:tcPr>
+          <w:p>
+            <w:r>
+              <w:t>Tâches éffectuées</w:t>
+            </w:r>
+          </w:p>
+        </w:tc>
+        <w:tc>
+          <w:tcPr>
+            <w:tcW w:w="1616" w:type="dxa"/>
+          </w:tcPr>
+          <w:p>
+            <w:r>
+              <w:t>Objectif de la semaine</w:t>
+            </w:r>
+          </w:p>
+        </w:tc>
+        <w:tc>
+          <w:tcPr>
+            <w:tcW w:w="2131" w:type="dxa"/>
+          </w:tcPr>
+          <w:p>
+            <w:r>
+              <w:t>Notes importantes</w:t>
+            </w:r>
+          </w:p>
+        </w:tc>
+      </w:tr>
+      <w:tr>
+        <w:tc>
+          <w:tcPr>
+            <w:tcW w:w="1838" w:type="dxa"/>
+            <w:shd w:val="clear" w:color="auto" w:fill="C00000"/>
+          </w:tcPr>
+          <w:p>
+            <w:r>
+              <w:t>SEMAINE 1 : apprentissage</w:t>
+            </w:r>
+            <w:r>
+              <w:t xml:space="preserve"> 1</w:t>
+            </w:r>
+          </w:p>
+        </w:tc>
+        <w:tc>
+          <w:tcPr>
+            <w:tcW w:w="1559" w:type="dxa"/>
+            <w:shd w:val="clear" w:color="auto" w:fill="C00000"/>
+          </w:tcPr>
+          <w:p/>
+        </w:tc>
+        <w:tc>
+          <w:tcPr>
+            <w:tcW w:w="1918" w:type="dxa"/>
+            <w:shd w:val="clear" w:color="auto" w:fill="C00000"/>
+          </w:tcPr>
+          <w:p/>
+        </w:tc>
+        <w:tc>
+          <w:tcPr>
+            <w:tcW w:w="1616" w:type="dxa"/>
+            <w:shd w:val="clear" w:color="auto" w:fill="C00000"/>
+          </w:tcPr>
+          <w:p>
+            <w:r>
+              <w:t xml:space="preserve">se familiariser avec les outils et explorer les différentes fonctionnalités </w:t>
+            </w:r>
+            <w:r>
+              <w:t xml:space="preserve">offertes avec </w:t>
+            </w:r>
+            <w:r>
+              <w:t>le robot.</w:t>
+            </w:r>
+          </w:p>
+        </w:tc>
+        <w:tc>
+          <w:tcPr>
+            <w:tcW w:w="2131" w:type="dxa"/>
+            <w:shd w:val="clear" w:color="auto" w:fill="C00000"/>
+          </w:tcPr>
+          <w:p>
+            <w:r>
+              <w:t>Debut du travail de Bachelor</w:t>
+            </w:r>
+          </w:p>
+        </w:tc>
+      </w:tr>
+      <w:tr>
+        <w:tc>
+          <w:tcPr>
+            <w:tcW w:w="1838" w:type="dxa"/>
+          </w:tcPr>
+          <w:p/>
+        </w:tc>
+        <w:tc>
+          <w:tcPr>
+            <w:tcW w:w="1559" w:type="dxa"/>
+          </w:tcPr>
+          <w:p>
+            <w:r>
+              <w:t>04-10-2016</w:t>
+            </w:r>
+          </w:p>
+        </w:tc>
+        <w:tc>
+          <w:tcPr>
+            <w:tcW w:w="1918" w:type="dxa"/>
+          </w:tcPr>
+          <w:p>
+            <w:r>
+              <w:t>Installation de choregraphe et familiarisation avec l’outil</w:t>
+            </w:r>
+          </w:p>
+        </w:tc>
+        <w:tc>
+          <w:tcPr>
+            <w:tcW w:w="1616" w:type="dxa"/>
+          </w:tcPr>
+          <w:p/>
+        </w:tc>
+        <w:tc>
+          <w:tcPr>
+            <w:tcW w:w="2131" w:type="dxa"/>
+          </w:tcPr>
+          <w:p/>
+        </w:tc>
+      </w:tr>
+      <w:tr>
+        <w:tc>
+          <w:tcPr>
+            <w:tcW w:w="1838" w:type="dxa"/>
+          </w:tcPr>
+          <w:p/>
+        </w:tc>
+        <w:tc>
+          <w:tcPr>
+            <w:tcW w:w="1559" w:type="dxa"/>
+          </w:tcPr>
+          <w:p>
+            <w:r>
+              <w:t>06-10-2016</w:t>
+            </w:r>
+          </w:p>
+        </w:tc>
+        <w:tc>
+          <w:tcPr>
+            <w:tcW w:w="1918" w:type="dxa"/>
+          </w:tcPr>
+          <w:p>
+            <w:r>
+              <w:t>Exploration des fonctionnalités du robot avec le simulateur(choregraphe) au moyens de séries de tests</w:t>
+            </w:r>
+          </w:p>
+        </w:tc>
+        <w:tc>
+          <w:tcPr>
+            <w:tcW w:w="1616" w:type="dxa"/>
+          </w:tcPr>
+          <w:p/>
+        </w:tc>
+        <w:tc>
+          <w:tcPr>
+            <w:tcW w:w="2131" w:type="dxa"/>
+          </w:tcPr>
+          <w:p/>
+        </w:tc>
+      </w:tr>
+      <w:tr>
+        <w:tc>
+          <w:tcPr>
+            <w:tcW w:w="1838" w:type="dxa"/>
+          </w:tcPr>
+          <w:p/>
+        </w:tc>
+        <w:tc>
+          <w:tcPr>
+            <w:tcW w:w="1559" w:type="dxa"/>
+          </w:tcPr>
+          <w:p>
+            <w:r>
+              <w:t>07-10-2016</w:t>
+            </w:r>
+          </w:p>
+        </w:tc>
+        <w:tc>
+          <w:tcPr>
+            <w:tcW w:w="1918" w:type="dxa"/>
+          </w:tcPr>
+          <w:p>
+            <w:r>
+              <w:t>-Tests des fonctionnalités avec Nao et Chroregraphe.</w:t>
+            </w:r>
+          </w:p>
+          <w:p/>
+        </w:tc>
+        <w:tc>
+          <w:tcPr>
+            <w:tcW w:w="1616" w:type="dxa"/>
+          </w:tcPr>
+          <w:p/>
+        </w:tc>
+        <w:tc>
+          <w:tcPr>
+            <w:tcW w:w="2131" w:type="dxa"/>
+          </w:tcPr>
+          <w:p/>
+          <w:p/>
+        </w:tc>
+      </w:tr>
+      <w:tr>
+        <w:tc>
+          <w:tcPr>
+            <w:tcW w:w="1838" w:type="dxa"/>
+            <w:shd w:val="clear" w:color="auto" w:fill="C00000"/>
+          </w:tcPr>
+          <w:p>
+            <w:r>
+              <w:t>SEMAINE 2 : apprentissage 2</w:t>
+            </w:r>
+          </w:p>
+        </w:tc>
+        <w:tc>
+          <w:tcPr>
+            <w:tcW w:w="1559" w:type="dxa"/>
+            <w:shd w:val="clear" w:color="auto" w:fill="C00000"/>
+          </w:tcPr>
+          <w:p/>
+        </w:tc>
+        <w:tc>
+          <w:tcPr>
+            <w:tcW w:w="1918" w:type="dxa"/>
+            <w:shd w:val="clear" w:color="auto" w:fill="C00000"/>
+          </w:tcPr>
+          <w:p/>
+        </w:tc>
+        <w:tc>
+          <w:tcPr>
+            <w:tcW w:w="1616" w:type="dxa"/>
+            <w:shd w:val="clear" w:color="auto" w:fill="C00000"/>
+          </w:tcPr>
+          <w:p>
+            <w:r>
+              <w:t>-Ecrire et Tester quelques scénarios sur le thème « Les portes ouvertes HEIG-VD »</w:t>
+            </w:r>
+          </w:p>
+        </w:tc>
+        <w:tc>
+          <w:tcPr>
+            <w:tcW w:w="2131" w:type="dxa"/>
+            <w:shd w:val="clear" w:color="auto" w:fill="C00000"/>
+          </w:tcPr>
+          <w:p/>
+        </w:tc>
+      </w:tr>
+      <w:tr>
+        <w:tc>
+          <w:tcPr>
+            <w:tcW w:w="1838" w:type="dxa"/>
+            <w:shd w:val="clear" w:color="auto" w:fill="auto"/>
+          </w:tcPr>
+          <w:p/>
+        </w:tc>
+        <w:tc>
+          <w:tcPr>
+            <w:tcW w:w="1559" w:type="dxa"/>
+            <w:shd w:val="clear" w:color="auto" w:fill="auto"/>
+          </w:tcPr>
+          <w:p>
+            <w:r>
+              <w:t>11.10.2016</w:t>
+            </w:r>
+          </w:p>
+        </w:tc>
+        <w:tc>
+          <w:tcPr>
+            <w:tcW w:w="1918" w:type="dxa"/>
+            <w:shd w:val="clear" w:color="auto" w:fill="auto"/>
+          </w:tcPr>
+          <w:p>
+            <w:r>
+              <w:t>-Comment modifier les boxes de la librairie dans choregraphe et créer de nouveaux</w:t>
+            </w:r>
+            <w:r>
+              <w:t xml:space="preserve"> comportements</w:t>
+            </w:r>
+            <w:r>
+              <w:t> ?</w:t>
+            </w:r>
+          </w:p>
+          <w:p>
+            <w:r>
+              <w:t xml:space="preserve">-Etude du code python :comprendre comment le code des boxes est structuré, comprendre le système de modules et </w:t>
+            </w:r>
+            <w:r>
+              <w:lastRenderedPageBreak/>
+              <w:t>d’appelle aux fonctions</w:t>
+            </w:r>
+          </w:p>
+          <w:p>
+            <w:r>
+              <w:t>-Penser deux scénarios</w:t>
+            </w:r>
+          </w:p>
+          <w:p>
+            <w:r>
+              <w:t>-Créer de nouvelles boxes pour éxécuter les comportements des scénarios.</w:t>
+            </w:r>
+          </w:p>
+          <w:p>
+            <w:r>
+              <w:t>-Tester avec le robot</w:t>
+            </w:r>
+          </w:p>
+        </w:tc>
+        <w:tc>
+          <w:tcPr>
+            <w:tcW w:w="1616" w:type="dxa"/>
+            <w:shd w:val="clear" w:color="auto" w:fill="auto"/>
+          </w:tcPr>
+          <w:p/>
+        </w:tc>
+        <w:tc>
+          <w:tcPr>
+            <w:tcW w:w="2131" w:type="dxa"/>
+            <w:shd w:val="clear" w:color="auto" w:fill="auto"/>
+          </w:tcPr>
+          <w:p>
+            <w:r>
+              <w:t>Problème technique.Impossible de démarrer NAO pour faire les tests.</w:t>
+            </w:r>
+          </w:p>
+        </w:tc>
+      </w:tr>
+    </w:tbl>
+    <w:p/>
+    <w:tbl>
+      <w:tblPr>
+        <w:tblStyle w:val="Grilledutableau"/>
+        <w:tblW w:w="0" w:type="auto"/>
+        <w:tblLayout w:type="fixed"/>
+        <w:tblLook w:val="04A0" w:firstRow="1" w:lastRow="0" w:firstColumn="1" w:lastColumn="0" w:noHBand="0" w:noVBand="1"/>
+      </w:tblPr>
+      <w:tblGrid>
+        <w:gridCol w:w="1838"/>
+        <w:gridCol w:w="968"/>
         <w:gridCol w:w="2509"/>
         <w:gridCol w:w="1616"/>
         <w:gridCol w:w="2131"/>
@@ -31,47 +404,52 @@
       <w:tr>
         <w:tc>
           <w:tcPr>
-            <w:tcW w:w="1696" w:type="dxa"/>
-          </w:tcPr>
-          <w:p>
-            <w:r>
-              <w:t>Semaines</w:t>
-            </w:r>
-          </w:p>
-        </w:tc>
-        <w:tc>
-          <w:tcPr>
-            <w:tcW w:w="1272" w:type="dxa"/>
-          </w:tcPr>
-          <w:p>
-            <w:r>
-              <w:t>Dates</w:t>
-            </w:r>
-          </w:p>
-        </w:tc>
-        <w:tc>
-          <w:tcPr>
-            <w:tcW w:w="2596" w:type="dxa"/>
-          </w:tcPr>
-          <w:p>
-            <w:r>
-              <w:t>Tâches éffectuées</w:t>
-            </w:r>
-          </w:p>
-        </w:tc>
-        <w:tc>
-          <w:tcPr>
-            <w:tcW w:w="1701" w:type="dxa"/>
-          </w:tcPr>
-          <w:p>
-            <w:r>
-              <w:t>Objectif de la semaine</w:t>
-            </w:r>
-          </w:p>
-        </w:tc>
-        <w:tc>
-          <w:tcPr>
-            <w:tcW w:w="1797" w:type="dxa"/>
+            <w:tcW w:w="1838" w:type="dxa"/>
+            <w:shd w:val="clear" w:color="auto" w:fill="auto"/>
+          </w:tcPr>
+          <w:p>
+            <w:r>
+              <w:t>Semaine</w:t>
+            </w:r>
+          </w:p>
+        </w:tc>
+        <w:tc>
+          <w:tcPr>
+            <w:tcW w:w="968" w:type="dxa"/>
+            <w:shd w:val="clear" w:color="auto" w:fill="auto"/>
+          </w:tcPr>
+          <w:p>
+            <w:r>
+              <w:t>Date</w:t>
+            </w:r>
+          </w:p>
+        </w:tc>
+        <w:tc>
+          <w:tcPr>
+            <w:tcW w:w="2509" w:type="dxa"/>
+            <w:shd w:val="clear" w:color="auto" w:fill="auto"/>
+          </w:tcPr>
+          <w:p>
+            <w:r>
+              <w:t>Tâches effectuées</w:t>
+            </w:r>
+          </w:p>
+        </w:tc>
+        <w:tc>
+          <w:tcPr>
+            <w:tcW w:w="1616" w:type="dxa"/>
+            <w:shd w:val="clear" w:color="auto" w:fill="auto"/>
+          </w:tcPr>
+          <w:p>
+            <w:r>
+              <w:t>Objectifs de la semaine</w:t>
+            </w:r>
+          </w:p>
+        </w:tc>
+        <w:tc>
+          <w:tcPr>
+            <w:tcW w:w="2131" w:type="dxa"/>
+            <w:shd w:val="clear" w:color="auto" w:fill="auto"/>
           </w:tcPr>
           <w:p>
             <w:r>
@@ -83,57 +461,44 @@
       <w:tr>
         <w:tc>
           <w:tcPr>
-            <w:tcW w:w="1696" w:type="dxa"/>
-            <w:shd w:val="clear" w:color="auto" w:fill="C00000"/>
-          </w:tcPr>
-          <w:p>
-            <w:r>
-              <w:t>SEMAINE 1 : apprentissage</w:t>
-            </w:r>
-            <w:r>
-              <w:t xml:space="preserve"> 1</w:t>
-            </w:r>
-          </w:p>
-        </w:tc>
-        <w:tc>
-          <w:tcPr>
-            <w:tcW w:w="1272" w:type="dxa"/>
-            <w:shd w:val="clear" w:color="auto" w:fill="C00000"/>
-          </w:tcPr>
-          <w:p/>
-        </w:tc>
-        <w:tc>
-          <w:tcPr>
-            <w:tcW w:w="2596" w:type="dxa"/>
-            <w:shd w:val="clear" w:color="auto" w:fill="C00000"/>
-          </w:tcPr>
-          <w:p/>
-        </w:tc>
-        <w:tc>
-          <w:tcPr>
-            <w:tcW w:w="1701" w:type="dxa"/>
-            <w:shd w:val="clear" w:color="auto" w:fill="C00000"/>
-          </w:tcPr>
-          <w:p>
-            <w:r>
-              <w:t xml:space="preserve">se familiariser avec les outils et explorer les différentes fonctionnalités </w:t>
-            </w:r>
-            <w:r>
-              <w:t xml:space="preserve">offertes avec </w:t>
-            </w:r>
-            <w:r>
-              <w:t>le robot.</w:t>
-            </w:r>
-          </w:p>
-        </w:tc>
-        <w:tc>
-          <w:tcPr>
-            <w:tcW w:w="1797" w:type="dxa"/>
-            <w:shd w:val="clear" w:color="auto" w:fill="C00000"/>
-          </w:tcPr>
-          <w:p>
-            <w:r>
-              <w:t>Debut du travail de Bachelor</w:t>
+            <w:tcW w:w="1838" w:type="dxa"/>
+            <w:shd w:val="clear" w:color="auto" w:fill="auto"/>
+          </w:tcPr>
+          <w:p/>
+        </w:tc>
+        <w:tc>
+          <w:tcPr>
+            <w:tcW w:w="968" w:type="dxa"/>
+            <w:shd w:val="clear" w:color="auto" w:fill="auto"/>
+          </w:tcPr>
+          <w:p>
+            <w:r>
+              <w:t>13.10.2016</w:t>
+            </w:r>
+          </w:p>
+        </w:tc>
+        <w:tc>
+          <w:tcPr>
+            <w:tcW w:w="2509" w:type="dxa"/>
+            <w:shd w:val="clear" w:color="auto" w:fill="auto"/>
+          </w:tcPr>
+          <w:p/>
+        </w:tc>
+        <w:tc>
+          <w:tcPr>
+            <w:tcW w:w="1616" w:type="dxa"/>
+            <w:shd w:val="clear" w:color="auto" w:fill="auto"/>
+          </w:tcPr>
+          <w:p/>
+        </w:tc>
+        <w:tc>
+          <w:tcPr>
+            <w:tcW w:w="2131" w:type="dxa"/>
+            <w:shd w:val="clear" w:color="auto" w:fill="auto"/>
+          </w:tcPr>
+          <w:p>
+            <w:r>
+              <w:t>Absence pour maladie</w:t>
             </w:r>
           </w:p>
         </w:tc>
@@ -141,166 +506,194 @@
       <w:tr>
         <w:tc>
           <w:tcPr>
-            <w:tcW w:w="1696" w:type="dxa"/>
-          </w:tcPr>
-          <w:p/>
-        </w:tc>
-        <w:tc>
-          <w:tcPr>
-            <w:tcW w:w="1272" w:type="dxa"/>
-          </w:tcPr>
-          <w:p>
-            <w:r>
-              <w:t>04-10-2016</w:t>
-            </w:r>
-          </w:p>
-        </w:tc>
-        <w:tc>
-          <w:tcPr>
-            <w:tcW w:w="2596" w:type="dxa"/>
-          </w:tcPr>
-          <w:p>
-            <w:r>
-              <w:t>Installation de choregraphe et familiarisation avec l’outil</w:t>
-            </w:r>
-          </w:p>
-        </w:tc>
-        <w:tc>
-          <w:tcPr>
-            <w:tcW w:w="1701" w:type="dxa"/>
-          </w:tcPr>
-          <w:p/>
-        </w:tc>
-        <w:tc>
-          <w:tcPr>
-            <w:tcW w:w="1797" w:type="dxa"/>
-          </w:tcPr>
-          <w:p/>
+            <w:tcW w:w="1838" w:type="dxa"/>
+            <w:shd w:val="clear" w:color="auto" w:fill="auto"/>
+          </w:tcPr>
+          <w:p/>
+        </w:tc>
+        <w:tc>
+          <w:tcPr>
+            <w:tcW w:w="968" w:type="dxa"/>
+            <w:shd w:val="clear" w:color="auto" w:fill="auto"/>
+          </w:tcPr>
+          <w:p>
+            <w:r>
+              <w:t>14.10.2016</w:t>
+            </w:r>
+          </w:p>
+        </w:tc>
+        <w:tc>
+          <w:tcPr>
+            <w:tcW w:w="2509" w:type="dxa"/>
+            <w:shd w:val="clear" w:color="auto" w:fill="auto"/>
+          </w:tcPr>
+          <w:p/>
+        </w:tc>
+        <w:tc>
+          <w:tcPr>
+            <w:tcW w:w="1616" w:type="dxa"/>
+            <w:shd w:val="clear" w:color="auto" w:fill="auto"/>
+          </w:tcPr>
+          <w:p/>
+        </w:tc>
+        <w:tc>
+          <w:tcPr>
+            <w:tcW w:w="2131" w:type="dxa"/>
+            <w:shd w:val="clear" w:color="auto" w:fill="auto"/>
+          </w:tcPr>
+          <w:p>
+            <w:r>
+              <w:t>Absence pour maladie</w:t>
+            </w:r>
+          </w:p>
         </w:tc>
       </w:tr>
       <w:tr>
         <w:tc>
           <w:tcPr>
-            <w:tcW w:w="1696" w:type="dxa"/>
-          </w:tcPr>
-          <w:p/>
-        </w:tc>
-        <w:tc>
-          <w:tcPr>
-            <w:tcW w:w="1272" w:type="dxa"/>
-          </w:tcPr>
-          <w:p>
-            <w:r>
-              <w:t>06-10-2016</w:t>
-            </w:r>
-          </w:p>
-        </w:tc>
-        <w:tc>
-          <w:tcPr>
-            <w:tcW w:w="2596" w:type="dxa"/>
-          </w:tcPr>
-          <w:p>
-            <w:r>
-              <w:t>Exploration des fonctionnalités du robot avec le simulateur(choregraphe) au moyens de séries de tests</w:t>
-            </w:r>
-          </w:p>
-        </w:tc>
-        <w:tc>
-          <w:tcPr>
-            <w:tcW w:w="1701" w:type="dxa"/>
-          </w:tcPr>
-          <w:p/>
-        </w:tc>
-        <w:tc>
-          <w:tcPr>
-            <w:tcW w:w="1797" w:type="dxa"/>
-          </w:tcPr>
-          <w:p/>
+            <w:tcW w:w="1838" w:type="dxa"/>
+            <w:shd w:val="clear" w:color="auto" w:fill="C00000"/>
+          </w:tcPr>
+          <w:p>
+            <w:r>
+              <w:t>SEMAINE 3 : apprentissage 3</w:t>
+            </w:r>
+          </w:p>
+        </w:tc>
+        <w:tc>
+          <w:tcPr>
+            <w:tcW w:w="968" w:type="dxa"/>
+            <w:shd w:val="clear" w:color="auto" w:fill="C00000"/>
+          </w:tcPr>
+          <w:p/>
+        </w:tc>
+        <w:tc>
+          <w:tcPr>
+            <w:tcW w:w="2509" w:type="dxa"/>
+            <w:shd w:val="clear" w:color="auto" w:fill="C00000"/>
+          </w:tcPr>
+          <w:p/>
+        </w:tc>
+        <w:tc>
+          <w:tcPr>
+            <w:tcW w:w="1616" w:type="dxa"/>
+            <w:shd w:val="clear" w:color="auto" w:fill="C00000"/>
+          </w:tcPr>
+          <w:p>
+            <w:r>
+              <w:t xml:space="preserve">Rattraper le retard de la semaine </w:t>
+            </w:r>
+            <w:r>
+              <w:t xml:space="preserve">2 </w:t>
+            </w:r>
+            <w:r>
+              <w:t>d’absence</w:t>
+            </w:r>
+          </w:p>
+        </w:tc>
+        <w:tc>
+          <w:tcPr>
+            <w:tcW w:w="2131" w:type="dxa"/>
+            <w:shd w:val="clear" w:color="auto" w:fill="C00000"/>
+          </w:tcPr>
+          <w:p>
+            <w:r>
+              <w:t>Fin de l’apprentissage</w:t>
+            </w:r>
+          </w:p>
         </w:tc>
       </w:tr>
       <w:tr>
         <w:tc>
           <w:tcPr>
-            <w:tcW w:w="1696" w:type="dxa"/>
-          </w:tcPr>
-          <w:p/>
-        </w:tc>
-        <w:tc>
-          <w:tcPr>
-            <w:tcW w:w="1272" w:type="dxa"/>
-          </w:tcPr>
-          <w:p>
-            <w:r>
-              <w:t>07-10-2016</w:t>
-            </w:r>
-          </w:p>
-        </w:tc>
-        <w:tc>
-          <w:tcPr>
-            <w:tcW w:w="2596" w:type="dxa"/>
-          </w:tcPr>
-          <w:p>
-            <w:r>
-              <w:t>-Tests des fonctionnalités avec Nao et Chroregraphe.</w:t>
-            </w:r>
-          </w:p>
-          <w:p/>
-        </w:tc>
-        <w:tc>
-          <w:tcPr>
-            <w:tcW w:w="1701" w:type="dxa"/>
-          </w:tcPr>
-          <w:p/>
-        </w:tc>
-        <w:tc>
-          <w:tcPr>
-            <w:tcW w:w="1797" w:type="dxa"/>
-          </w:tcPr>
-          <w:p/>
+            <w:tcW w:w="1838" w:type="dxa"/>
+            <w:shd w:val="clear" w:color="auto" w:fill="auto"/>
+          </w:tcPr>
+          <w:p/>
+        </w:tc>
+        <w:tc>
+          <w:tcPr>
+            <w:tcW w:w="968" w:type="dxa"/>
+            <w:shd w:val="clear" w:color="auto" w:fill="auto"/>
+          </w:tcPr>
+          <w:p>
+            <w:r>
+              <w:t>18.10.2016</w:t>
+            </w:r>
+          </w:p>
+        </w:tc>
+        <w:tc>
+          <w:tcPr>
+            <w:tcW w:w="2509" w:type="dxa"/>
+            <w:shd w:val="clear" w:color="auto" w:fill="auto"/>
+          </w:tcPr>
+          <w:p>
+            <w:r>
+              <w:t>-Etude du module AlAnimatedSpeech et AlfaceDetection.</w:t>
+            </w:r>
+          </w:p>
+          <w:p>
+            <w:r>
+              <w:t>-Programmation de nouvelles boîtes .</w:t>
+            </w:r>
+          </w:p>
+        </w:tc>
+        <w:tc>
+          <w:tcPr>
+            <w:tcW w:w="1616" w:type="dxa"/>
+            <w:shd w:val="clear" w:color="auto" w:fill="auto"/>
+          </w:tcPr>
+          <w:p/>
+        </w:tc>
+        <w:tc>
+          <w:tcPr>
+            <w:tcW w:w="2131" w:type="dxa"/>
+            <w:shd w:val="clear" w:color="auto" w:fill="auto"/>
+          </w:tcPr>
           <w:p/>
         </w:tc>
       </w:tr>
       <w:tr>
         <w:tc>
           <w:tcPr>
-            <w:tcW w:w="1696" w:type="dxa"/>
-            <w:shd w:val="clear" w:color="auto" w:fill="C00000"/>
-          </w:tcPr>
-          <w:p>
-            <w:r>
-              <w:t>SEMAINE 2 : apprentissage 2</w:t>
-            </w:r>
-          </w:p>
-        </w:tc>
-        <w:tc>
-          <w:tcPr>
-            <w:tcW w:w="1272" w:type="dxa"/>
-            <w:shd w:val="clear" w:color="auto" w:fill="C00000"/>
-          </w:tcPr>
-          <w:p/>
-        </w:tc>
-        <w:tc>
-          <w:tcPr>
-            <w:tcW w:w="2596" w:type="dxa"/>
-            <w:shd w:val="clear" w:color="auto" w:fill="C00000"/>
-          </w:tcPr>
-          <w:p/>
-        </w:tc>
-        <w:tc>
-          <w:tcPr>
-            <w:tcW w:w="1701" w:type="dxa"/>
-            <w:shd w:val="clear" w:color="auto" w:fill="C00000"/>
-          </w:tcPr>
-          <w:p>
-            <w:r>
-              <w:t>-Ecrire et Tester quelques scénarios sur le thème « Les portes ouvertes HEIG-VD »</w:t>
-            </w:r>
-          </w:p>
-        </w:tc>
-        <w:tc>
-          <w:tcPr>
-            <w:tcW w:w="1797" w:type="dxa"/>
-            <w:shd w:val="clear" w:color="auto" w:fill="C00000"/>
+            <w:tcW w:w="1838" w:type="dxa"/>
+            <w:shd w:val="clear" w:color="auto" w:fill="auto"/>
+          </w:tcPr>
+          <w:p/>
+        </w:tc>
+        <w:tc>
+          <w:tcPr>
+            <w:tcW w:w="968" w:type="dxa"/>
+            <w:shd w:val="clear" w:color="auto" w:fill="auto"/>
+          </w:tcPr>
+          <w:p>
+            <w:r>
+              <w:t>20.10.2016</w:t>
+            </w:r>
+          </w:p>
+        </w:tc>
+        <w:tc>
+          <w:tcPr>
+            <w:tcW w:w="2509" w:type="dxa"/>
+            <w:shd w:val="clear" w:color="auto" w:fill="auto"/>
+          </w:tcPr>
+          <w:p>
+            <w:r>
+              <w:t>-Test des nouvelles boîtes avec le robot et amélioration</w:t>
+            </w:r>
+          </w:p>
+        </w:tc>
+        <w:tc>
+          <w:tcPr>
+            <w:tcW w:w="1616" w:type="dxa"/>
+            <w:shd w:val="clear" w:color="auto" w:fill="auto"/>
+          </w:tcPr>
+          <w:p/>
+        </w:tc>
+        <w:tc>
+          <w:tcPr>
+            <w:tcW w:w="2131" w:type="dxa"/>
+            <w:shd w:val="clear" w:color="auto" w:fill="auto"/>
           </w:tcPr>
           <w:p/>
         </w:tc>
@@ -308,79 +701,106 @@
       <w:tr>
         <w:tc>
           <w:tcPr>
-            <w:tcW w:w="1696" w:type="dxa"/>
-            <w:shd w:val="clear" w:color="auto" w:fill="auto"/>
-          </w:tcPr>
-          <w:p/>
-        </w:tc>
-        <w:tc>
-          <w:tcPr>
-            <w:tcW w:w="1272" w:type="dxa"/>
-            <w:shd w:val="clear" w:color="auto" w:fill="auto"/>
-          </w:tcPr>
-          <w:p>
-            <w:r>
-              <w:t>11.10.2016</w:t>
-            </w:r>
-          </w:p>
-        </w:tc>
-        <w:tc>
-          <w:tcPr>
-            <w:tcW w:w="2596" w:type="dxa"/>
-            <w:shd w:val="clear" w:color="auto" w:fill="auto"/>
-          </w:tcPr>
-          <w:p>
-            <w:r>
-              <w:t>-Comment modifier les boxes de la librairie dans choregraphe et créer de nouveaux</w:t>
-            </w:r>
-            <w:r>
-              <w:t xml:space="preserve"> comportements</w:t>
+            <w:tcW w:w="1838" w:type="dxa"/>
+            <w:shd w:val="clear" w:color="auto" w:fill="auto"/>
+          </w:tcPr>
+          <w:p/>
+        </w:tc>
+        <w:tc>
+          <w:tcPr>
+            <w:tcW w:w="968" w:type="dxa"/>
+            <w:shd w:val="clear" w:color="auto" w:fill="auto"/>
+          </w:tcPr>
+          <w:p>
+            <w:r>
+              <w:t>21.10.2016</w:t>
+            </w:r>
+          </w:p>
+        </w:tc>
+        <w:tc>
+          <w:tcPr>
+            <w:tcW w:w="2509" w:type="dxa"/>
+            <w:shd w:val="clear" w:color="auto" w:fill="auto"/>
+          </w:tcPr>
+          <w:p>
+            <w:r>
+              <w:t xml:space="preserve">-Etude du module AlDialog </w:t>
+            </w:r>
+          </w:p>
+          <w:p>
+            <w:r>
+              <w:t>-programmation de nouvelles boîtes</w:t>
+            </w:r>
+          </w:p>
+          <w:p>
+            <w:r>
+              <w:t>-Test avec le robot</w:t>
+            </w:r>
+          </w:p>
+        </w:tc>
+        <w:tc>
+          <w:tcPr>
+            <w:tcW w:w="1616" w:type="dxa"/>
+            <w:shd w:val="clear" w:color="auto" w:fill="auto"/>
+          </w:tcPr>
+          <w:p/>
+        </w:tc>
+        <w:tc>
+          <w:tcPr>
+            <w:tcW w:w="2131" w:type="dxa"/>
+            <w:shd w:val="clear" w:color="auto" w:fill="auto"/>
+          </w:tcPr>
+          <w:p/>
+        </w:tc>
+      </w:tr>
+      <w:tr>
+        <w:tc>
+          <w:tcPr>
+            <w:tcW w:w="1838" w:type="dxa"/>
+            <w:shd w:val="clear" w:color="auto" w:fill="C00000"/>
+          </w:tcPr>
+          <w:p>
+            <w:r>
+              <w:t>SEMAINE 4 : apprentissage 4</w:t>
+            </w:r>
+          </w:p>
+        </w:tc>
+        <w:tc>
+          <w:tcPr>
+            <w:tcW w:w="968" w:type="dxa"/>
+            <w:shd w:val="clear" w:color="auto" w:fill="C00000"/>
+          </w:tcPr>
+          <w:p/>
+        </w:tc>
+        <w:tc>
+          <w:tcPr>
+            <w:tcW w:w="2509" w:type="dxa"/>
+            <w:shd w:val="clear" w:color="auto" w:fill="C00000"/>
+          </w:tcPr>
+          <w:p/>
+        </w:tc>
+        <w:tc>
+          <w:tcPr>
+            <w:tcW w:w="1616" w:type="dxa"/>
+            <w:shd w:val="clear" w:color="auto" w:fill="C00000"/>
+          </w:tcPr>
+          <w:p>
+            <w:r>
+              <w:t>programmer des boîtes avec des comportements</w:t>
             </w:r>
             <w:bookmarkStart w:id="0" w:name="_GoBack"/>
             <w:bookmarkEnd w:id="0"/>
-          </w:p>
-          <w:p>
-            <w:r>
-              <w:t>-Etude du code python :comprendre comment le code des boxes est structuré, comprendre le système de modules et d’appelle aux fonctions</w:t>
-            </w:r>
-          </w:p>
-          <w:p>
-            <w:r>
-              <w:t>-Penser deux scénarios</w:t>
-            </w:r>
-          </w:p>
-          <w:p>
-            <w:r>
-              <w:t xml:space="preserve">-Créer de nouvelles boxes pour éxécuter les </w:t>
-            </w:r>
-            <w:r>
-              <w:lastRenderedPageBreak/>
-              <w:t>comportements des scénarios.</w:t>
-            </w:r>
-          </w:p>
-          <w:p>
-            <w:r>
-              <w:t>-Tester avec le robot</w:t>
-            </w:r>
-          </w:p>
-        </w:tc>
-        <w:tc>
-          <w:tcPr>
-            <w:tcW w:w="1701" w:type="dxa"/>
-            <w:shd w:val="clear" w:color="auto" w:fill="auto"/>
-          </w:tcPr>
-          <w:p/>
-        </w:tc>
-        <w:tc>
-          <w:tcPr>
-            <w:tcW w:w="1797" w:type="dxa"/>
-            <w:shd w:val="clear" w:color="auto" w:fill="auto"/>
-          </w:tcPr>
-          <w:p>
-            <w:r>
-              <w:t>Problème technique.Impossible de démarrer NAO pour faire les tests.</w:t>
-            </w:r>
-          </w:p>
+            <w:r>
+              <w:t xml:space="preserve"> plus poussées</w:t>
+            </w:r>
+          </w:p>
+        </w:tc>
+        <w:tc>
+          <w:tcPr>
+            <w:tcW w:w="2131" w:type="dxa"/>
+            <w:shd w:val="clear" w:color="auto" w:fill="C00000"/>
+          </w:tcPr>
+          <w:p/>
         </w:tc>
       </w:tr>
     </w:tbl>

</xml_diff>